<commit_message>
Done with git commands
</commit_message>
<xml_diff>
--- a/TODO_Task1.docx
+++ b/TODO_Task1.docx
@@ -961,6 +961,1070 @@
         </w:drawing>
       </w:r>
     </w:p>
+    <w:p>
+      <w:pPr>
+        <w:pStyle w:val="ListParagraph"/>
+        <w:numPr>
+          <w:ilvl w:val="0"/>
+          <w:numId w:val="3"/>
+        </w:numPr>
+        <w:rPr>
+          <w:b/>
+          <w:bCs/>
+          <w:color w:val="0070C0"/>
+          <w:sz w:val="28"/>
+          <w:szCs w:val="28"/>
+        </w:rPr>
+      </w:pPr>
+      <w:r>
+        <w:rPr>
+          <w:b/>
+          <w:bCs/>
+          <w:color w:val="0070C0"/>
+          <w:sz w:val="28"/>
+          <w:szCs w:val="28"/>
+        </w:rPr>
+        <w:t>Now some more content added in file. Now I’m add, commit and push it again.</w:t>
+      </w:r>
+    </w:p>
+    <w:p>
+      <w:pPr>
+        <w:ind w:left="360"/>
+        <w:rPr>
+          <w:b/>
+          <w:bCs/>
+          <w:color w:val="0070C0"/>
+          <w:sz w:val="28"/>
+          <w:szCs w:val="28"/>
+        </w:rPr>
+      </w:pPr>
+      <w:r>
+        <w:rPr>
+          <w:noProof/>
+        </w:rPr>
+        <w:drawing>
+          <wp:inline distT="0" distB="0" distL="0" distR="0" wp14:anchorId="16C04EA7" wp14:editId="3279C08C">
+            <wp:extent cx="5943600" cy="2750515"/>
+            <wp:effectExtent l="0" t="0" r="0" b="0"/>
+            <wp:docPr id="12" name="Picture 12"/>
+            <wp:cNvGraphicFramePr>
+              <a:graphicFrameLocks xmlns:a="http://schemas.openxmlformats.org/drawingml/2006/main" noChangeAspect="1"/>
+            </wp:cNvGraphicFramePr>
+            <a:graphic xmlns:a="http://schemas.openxmlformats.org/drawingml/2006/main">
+              <a:graphicData uri="http://schemas.openxmlformats.org/drawingml/2006/picture">
+                <pic:pic xmlns:pic="http://schemas.openxmlformats.org/drawingml/2006/picture">
+                  <pic:nvPicPr>
+                    <pic:cNvPr id="1" name=""/>
+                    <pic:cNvPicPr/>
+                  </pic:nvPicPr>
+                  <pic:blipFill>
+                    <a:blip r:embed="rId16"/>
+                    <a:stretch>
+                      <a:fillRect/>
+                    </a:stretch>
+                  </pic:blipFill>
+                  <pic:spPr>
+                    <a:xfrm>
+                      <a:off x="0" y="0"/>
+                      <a:ext cx="5965449" cy="2760626"/>
+                    </a:xfrm>
+                    <a:prstGeom prst="rect">
+                      <a:avLst/>
+                    </a:prstGeom>
+                  </pic:spPr>
+                </pic:pic>
+              </a:graphicData>
+            </a:graphic>
+          </wp:inline>
+        </w:drawing>
+      </w:r>
+    </w:p>
+    <w:p>
+      <w:pPr>
+        <w:pStyle w:val="ListParagraph"/>
+        <w:numPr>
+          <w:ilvl w:val="0"/>
+          <w:numId w:val="3"/>
+        </w:numPr>
+        <w:rPr>
+          <w:b/>
+          <w:bCs/>
+          <w:color w:val="0070C0"/>
+          <w:sz w:val="28"/>
+          <w:szCs w:val="28"/>
+        </w:rPr>
+      </w:pPr>
+      <w:r>
+        <w:rPr>
+          <w:b/>
+          <w:bCs/>
+          <w:color w:val="0070C0"/>
+          <w:sz w:val="28"/>
+          <w:szCs w:val="28"/>
+        </w:rPr>
+        <w:lastRenderedPageBreak/>
+        <w:t xml:space="preserve">Changes done </w:t>
+      </w:r>
+    </w:p>
+    <w:p>
+      <w:pPr>
+        <w:ind w:left="360"/>
+        <w:rPr>
+          <w:b/>
+          <w:bCs/>
+          <w:color w:val="0070C0"/>
+          <w:sz w:val="28"/>
+          <w:szCs w:val="28"/>
+        </w:rPr>
+      </w:pPr>
+      <w:r>
+        <w:rPr>
+          <w:noProof/>
+        </w:rPr>
+        <w:drawing>
+          <wp:inline distT="0" distB="0" distL="0" distR="0" wp14:anchorId="72228155" wp14:editId="30C892E4">
+            <wp:extent cx="5600700" cy="2733675"/>
+            <wp:effectExtent l="0" t="0" r="0" b="9525"/>
+            <wp:docPr id="13" name="Picture 13"/>
+            <wp:cNvGraphicFramePr>
+              <a:graphicFrameLocks xmlns:a="http://schemas.openxmlformats.org/drawingml/2006/main" noChangeAspect="1"/>
+            </wp:cNvGraphicFramePr>
+            <a:graphic xmlns:a="http://schemas.openxmlformats.org/drawingml/2006/main">
+              <a:graphicData uri="http://schemas.openxmlformats.org/drawingml/2006/picture">
+                <pic:pic xmlns:pic="http://schemas.openxmlformats.org/drawingml/2006/picture">
+                  <pic:nvPicPr>
+                    <pic:cNvPr id="1" name=""/>
+                    <pic:cNvPicPr/>
+                  </pic:nvPicPr>
+                  <pic:blipFill>
+                    <a:blip r:embed="rId17"/>
+                    <a:stretch>
+                      <a:fillRect/>
+                    </a:stretch>
+                  </pic:blipFill>
+                  <pic:spPr>
+                    <a:xfrm>
+                      <a:off x="0" y="0"/>
+                      <a:ext cx="5600700" cy="2733675"/>
+                    </a:xfrm>
+                    <a:prstGeom prst="rect">
+                      <a:avLst/>
+                    </a:prstGeom>
+                  </pic:spPr>
+                </pic:pic>
+              </a:graphicData>
+            </a:graphic>
+          </wp:inline>
+        </w:drawing>
+      </w:r>
+    </w:p>
+    <w:p>
+      <w:pPr>
+        <w:pStyle w:val="ListParagraph"/>
+        <w:numPr>
+          <w:ilvl w:val="0"/>
+          <w:numId w:val="3"/>
+        </w:numPr>
+        <w:rPr>
+          <w:b/>
+          <w:bCs/>
+          <w:color w:val="0070C0"/>
+          <w:sz w:val="28"/>
+          <w:szCs w:val="28"/>
+        </w:rPr>
+      </w:pPr>
+      <w:r>
+        <w:rPr>
+          <w:b/>
+          <w:bCs/>
+          <w:color w:val="0070C0"/>
+          <w:sz w:val="28"/>
+          <w:szCs w:val="28"/>
+        </w:rPr>
+        <w:t xml:space="preserve">Editing file </w:t>
+      </w:r>
+      <w:r>
+        <w:rPr>
+          <w:b/>
+          <w:bCs/>
+          <w:color w:val="0070C0"/>
+          <w:sz w:val="28"/>
+          <w:szCs w:val="28"/>
+        </w:rPr>
+        <w:t>in repository</w:t>
+      </w:r>
+    </w:p>
+    <w:p>
+      <w:pPr>
+        <w:ind w:left="360"/>
+        <w:rPr>
+          <w:b/>
+          <w:bCs/>
+          <w:color w:val="0070C0"/>
+          <w:sz w:val="28"/>
+          <w:szCs w:val="28"/>
+        </w:rPr>
+      </w:pPr>
+      <w:r>
+        <w:rPr>
+          <w:noProof/>
+        </w:rPr>
+        <w:drawing>
+          <wp:inline distT="0" distB="0" distL="0" distR="0" wp14:anchorId="1DAAAECE" wp14:editId="75BD6E15">
+            <wp:extent cx="5943600" cy="658495"/>
+            <wp:effectExtent l="0" t="0" r="0" b="8255"/>
+            <wp:docPr id="15" name="Picture 15"/>
+            <wp:cNvGraphicFramePr>
+              <a:graphicFrameLocks xmlns:a="http://schemas.openxmlformats.org/drawingml/2006/main" noChangeAspect="1"/>
+            </wp:cNvGraphicFramePr>
+            <a:graphic xmlns:a="http://schemas.openxmlformats.org/drawingml/2006/main">
+              <a:graphicData uri="http://schemas.openxmlformats.org/drawingml/2006/picture">
+                <pic:pic xmlns:pic="http://schemas.openxmlformats.org/drawingml/2006/picture">
+                  <pic:nvPicPr>
+                    <pic:cNvPr id="1" name=""/>
+                    <pic:cNvPicPr/>
+                  </pic:nvPicPr>
+                  <pic:blipFill>
+                    <a:blip r:embed="rId18"/>
+                    <a:stretch>
+                      <a:fillRect/>
+                    </a:stretch>
+                  </pic:blipFill>
+                  <pic:spPr>
+                    <a:xfrm>
+                      <a:off x="0" y="0"/>
+                      <a:ext cx="5943600" cy="658495"/>
+                    </a:xfrm>
+                    <a:prstGeom prst="rect">
+                      <a:avLst/>
+                    </a:prstGeom>
+                  </pic:spPr>
+                </pic:pic>
+              </a:graphicData>
+            </a:graphic>
+          </wp:inline>
+        </w:drawing>
+      </w:r>
+    </w:p>
+    <w:p>
+      <w:pPr>
+        <w:ind w:left="360"/>
+        <w:rPr>
+          <w:b/>
+          <w:bCs/>
+          <w:color w:val="0070C0"/>
+          <w:sz w:val="28"/>
+          <w:szCs w:val="28"/>
+        </w:rPr>
+      </w:pPr>
+      <w:r>
+        <w:rPr>
+          <w:noProof/>
+        </w:rPr>
+        <w:drawing>
+          <wp:inline distT="0" distB="0" distL="0" distR="0" wp14:anchorId="5E771BA1" wp14:editId="515387D8">
+            <wp:extent cx="5943600" cy="2354580"/>
+            <wp:effectExtent l="0" t="0" r="0" b="7620"/>
+            <wp:docPr id="16" name="Picture 16"/>
+            <wp:cNvGraphicFramePr>
+              <a:graphicFrameLocks xmlns:a="http://schemas.openxmlformats.org/drawingml/2006/main" noChangeAspect="1"/>
+            </wp:cNvGraphicFramePr>
+            <a:graphic xmlns:a="http://schemas.openxmlformats.org/drawingml/2006/main">
+              <a:graphicData uri="http://schemas.openxmlformats.org/drawingml/2006/picture">
+                <pic:pic xmlns:pic="http://schemas.openxmlformats.org/drawingml/2006/picture">
+                  <pic:nvPicPr>
+                    <pic:cNvPr id="1" name=""/>
+                    <pic:cNvPicPr/>
+                  </pic:nvPicPr>
+                  <pic:blipFill>
+                    <a:blip r:embed="rId19"/>
+                    <a:stretch>
+                      <a:fillRect/>
+                    </a:stretch>
+                  </pic:blipFill>
+                  <pic:spPr>
+                    <a:xfrm>
+                      <a:off x="0" y="0"/>
+                      <a:ext cx="5943600" cy="2354580"/>
+                    </a:xfrm>
+                    <a:prstGeom prst="rect">
+                      <a:avLst/>
+                    </a:prstGeom>
+                  </pic:spPr>
+                </pic:pic>
+              </a:graphicData>
+            </a:graphic>
+          </wp:inline>
+        </w:drawing>
+      </w:r>
+    </w:p>
+    <w:p>
+      <w:pPr>
+        <w:pStyle w:val="ListParagraph"/>
+        <w:numPr>
+          <w:ilvl w:val="0"/>
+          <w:numId w:val="3"/>
+        </w:numPr>
+        <w:rPr>
+          <w:b/>
+          <w:bCs/>
+          <w:color w:val="0070C0"/>
+          <w:sz w:val="28"/>
+          <w:szCs w:val="28"/>
+        </w:rPr>
+      </w:pPr>
+      <w:r>
+        <w:rPr>
+          <w:b/>
+          <w:bCs/>
+          <w:color w:val="0070C0"/>
+          <w:sz w:val="28"/>
+          <w:szCs w:val="28"/>
+        </w:rPr>
+        <w:t>New line added</w:t>
+      </w:r>
+    </w:p>
+    <w:p>
+      <w:pPr>
+        <w:ind w:left="360"/>
+        <w:rPr>
+          <w:b/>
+          <w:bCs/>
+          <w:color w:val="0070C0"/>
+          <w:sz w:val="28"/>
+          <w:szCs w:val="28"/>
+        </w:rPr>
+      </w:pPr>
+      <w:r>
+        <w:rPr>
+          <w:noProof/>
+        </w:rPr>
+        <w:drawing>
+          <wp:inline distT="0" distB="0" distL="0" distR="0" wp14:anchorId="58505F2B" wp14:editId="240EDE10">
+            <wp:extent cx="5943600" cy="516890"/>
+            <wp:effectExtent l="0" t="0" r="0" b="0"/>
+            <wp:docPr id="17" name="Picture 17"/>
+            <wp:cNvGraphicFramePr>
+              <a:graphicFrameLocks xmlns:a="http://schemas.openxmlformats.org/drawingml/2006/main" noChangeAspect="1"/>
+            </wp:cNvGraphicFramePr>
+            <a:graphic xmlns:a="http://schemas.openxmlformats.org/drawingml/2006/main">
+              <a:graphicData uri="http://schemas.openxmlformats.org/drawingml/2006/picture">
+                <pic:pic xmlns:pic="http://schemas.openxmlformats.org/drawingml/2006/picture">
+                  <pic:nvPicPr>
+                    <pic:cNvPr id="1" name=""/>
+                    <pic:cNvPicPr/>
+                  </pic:nvPicPr>
+                  <pic:blipFill>
+                    <a:blip r:embed="rId20"/>
+                    <a:stretch>
+                      <a:fillRect/>
+                    </a:stretch>
+                  </pic:blipFill>
+                  <pic:spPr>
+                    <a:xfrm>
+                      <a:off x="0" y="0"/>
+                      <a:ext cx="5943600" cy="516890"/>
+                    </a:xfrm>
+                    <a:prstGeom prst="rect">
+                      <a:avLst/>
+                    </a:prstGeom>
+                  </pic:spPr>
+                </pic:pic>
+              </a:graphicData>
+            </a:graphic>
+          </wp:inline>
+        </w:drawing>
+      </w:r>
+    </w:p>
+    <w:p>
+      <w:pPr>
+        <w:ind w:left="360"/>
+        <w:rPr>
+          <w:b/>
+          <w:bCs/>
+          <w:color w:val="0070C0"/>
+          <w:sz w:val="28"/>
+          <w:szCs w:val="28"/>
+        </w:rPr>
+      </w:pPr>
+    </w:p>
+    <w:p>
+      <w:pPr>
+        <w:pStyle w:val="ListParagraph"/>
+        <w:numPr>
+          <w:ilvl w:val="0"/>
+          <w:numId w:val="3"/>
+        </w:numPr>
+        <w:rPr>
+          <w:b/>
+          <w:bCs/>
+          <w:color w:val="0070C0"/>
+          <w:sz w:val="28"/>
+          <w:szCs w:val="28"/>
+        </w:rPr>
+      </w:pPr>
+      <w:r>
+        <w:rPr>
+          <w:b/>
+          <w:bCs/>
+          <w:color w:val="0070C0"/>
+          <w:sz w:val="28"/>
+          <w:szCs w:val="28"/>
+        </w:rPr>
+        <w:lastRenderedPageBreak/>
+        <w:t>Git pull command to change in the local repository</w:t>
+      </w:r>
+    </w:p>
+    <w:p>
+      <w:pPr>
+        <w:ind w:left="360"/>
+        <w:rPr>
+          <w:b/>
+          <w:bCs/>
+          <w:color w:val="0070C0"/>
+          <w:sz w:val="28"/>
+          <w:szCs w:val="28"/>
+        </w:rPr>
+      </w:pPr>
+      <w:r>
+        <w:rPr>
+          <w:noProof/>
+        </w:rPr>
+        <w:drawing>
+          <wp:inline distT="0" distB="0" distL="0" distR="0" wp14:anchorId="446DB691" wp14:editId="17912E0B">
+            <wp:extent cx="5943600" cy="1602105"/>
+            <wp:effectExtent l="0" t="0" r="0" b="0"/>
+            <wp:docPr id="18" name="Picture 18"/>
+            <wp:cNvGraphicFramePr>
+              <a:graphicFrameLocks xmlns:a="http://schemas.openxmlformats.org/drawingml/2006/main" noChangeAspect="1"/>
+            </wp:cNvGraphicFramePr>
+            <a:graphic xmlns:a="http://schemas.openxmlformats.org/drawingml/2006/main">
+              <a:graphicData uri="http://schemas.openxmlformats.org/drawingml/2006/picture">
+                <pic:pic xmlns:pic="http://schemas.openxmlformats.org/drawingml/2006/picture">
+                  <pic:nvPicPr>
+                    <pic:cNvPr id="1" name=""/>
+                    <pic:cNvPicPr/>
+                  </pic:nvPicPr>
+                  <pic:blipFill>
+                    <a:blip r:embed="rId21"/>
+                    <a:stretch>
+                      <a:fillRect/>
+                    </a:stretch>
+                  </pic:blipFill>
+                  <pic:spPr>
+                    <a:xfrm>
+                      <a:off x="0" y="0"/>
+                      <a:ext cx="5943600" cy="1602105"/>
+                    </a:xfrm>
+                    <a:prstGeom prst="rect">
+                      <a:avLst/>
+                    </a:prstGeom>
+                  </pic:spPr>
+                </pic:pic>
+              </a:graphicData>
+            </a:graphic>
+          </wp:inline>
+        </w:drawing>
+      </w:r>
+    </w:p>
+    <w:p>
+      <w:pPr>
+        <w:pStyle w:val="ListParagraph"/>
+        <w:numPr>
+          <w:ilvl w:val="0"/>
+          <w:numId w:val="3"/>
+        </w:numPr>
+        <w:rPr>
+          <w:b/>
+          <w:bCs/>
+          <w:color w:val="0070C0"/>
+          <w:sz w:val="28"/>
+          <w:szCs w:val="28"/>
+        </w:rPr>
+      </w:pPr>
+      <w:r>
+        <w:rPr>
+          <w:b/>
+          <w:bCs/>
+          <w:color w:val="0070C0"/>
+          <w:sz w:val="28"/>
+          <w:szCs w:val="28"/>
+        </w:rPr>
+        <w:t xml:space="preserve">Merge conflicts </w:t>
+      </w:r>
+    </w:p>
+    <w:p>
+      <w:pPr>
+        <w:ind w:left="360"/>
+        <w:rPr>
+          <w:b/>
+          <w:bCs/>
+          <w:color w:val="0070C0"/>
+          <w:sz w:val="28"/>
+          <w:szCs w:val="28"/>
+        </w:rPr>
+      </w:pPr>
+      <w:r>
+        <w:rPr>
+          <w:b/>
+          <w:bCs/>
+          <w:color w:val="0070C0"/>
+          <w:sz w:val="28"/>
+          <w:szCs w:val="28"/>
+        </w:rPr>
+        <w:t>Editing in online</w:t>
+      </w:r>
+    </w:p>
+    <w:p>
+      <w:pPr>
+        <w:ind w:left="360"/>
+        <w:rPr>
+          <w:b/>
+          <w:bCs/>
+          <w:color w:val="0070C0"/>
+          <w:sz w:val="28"/>
+          <w:szCs w:val="28"/>
+        </w:rPr>
+      </w:pPr>
+      <w:r>
+        <w:rPr>
+          <w:noProof/>
+        </w:rPr>
+        <w:drawing>
+          <wp:inline distT="0" distB="0" distL="0" distR="0" wp14:anchorId="09A02D10" wp14:editId="60ED718A">
+            <wp:extent cx="3790950" cy="1514475"/>
+            <wp:effectExtent l="0" t="0" r="0" b="9525"/>
+            <wp:docPr id="19" name="Picture 19"/>
+            <wp:cNvGraphicFramePr>
+              <a:graphicFrameLocks xmlns:a="http://schemas.openxmlformats.org/drawingml/2006/main" noChangeAspect="1"/>
+            </wp:cNvGraphicFramePr>
+            <a:graphic xmlns:a="http://schemas.openxmlformats.org/drawingml/2006/main">
+              <a:graphicData uri="http://schemas.openxmlformats.org/drawingml/2006/picture">
+                <pic:pic xmlns:pic="http://schemas.openxmlformats.org/drawingml/2006/picture">
+                  <pic:nvPicPr>
+                    <pic:cNvPr id="1" name=""/>
+                    <pic:cNvPicPr/>
+                  </pic:nvPicPr>
+                  <pic:blipFill>
+                    <a:blip r:embed="rId22"/>
+                    <a:stretch>
+                      <a:fillRect/>
+                    </a:stretch>
+                  </pic:blipFill>
+                  <pic:spPr>
+                    <a:xfrm>
+                      <a:off x="0" y="0"/>
+                      <a:ext cx="3790950" cy="1514475"/>
+                    </a:xfrm>
+                    <a:prstGeom prst="rect">
+                      <a:avLst/>
+                    </a:prstGeom>
+                  </pic:spPr>
+                </pic:pic>
+              </a:graphicData>
+            </a:graphic>
+          </wp:inline>
+        </w:drawing>
+      </w:r>
+    </w:p>
+    <w:p>
+      <w:pPr>
+        <w:ind w:left="360"/>
+        <w:rPr>
+          <w:b/>
+          <w:bCs/>
+          <w:color w:val="0070C0"/>
+          <w:sz w:val="28"/>
+          <w:szCs w:val="28"/>
+        </w:rPr>
+      </w:pPr>
+      <w:r>
+        <w:rPr>
+          <w:b/>
+          <w:bCs/>
+          <w:color w:val="0070C0"/>
+          <w:sz w:val="28"/>
+          <w:szCs w:val="28"/>
+        </w:rPr>
+        <w:t>Editing in local repository</w:t>
+      </w:r>
+    </w:p>
+    <w:p>
+      <w:pPr>
+        <w:ind w:left="360"/>
+        <w:rPr>
+          <w:b/>
+          <w:bCs/>
+          <w:color w:val="0070C0"/>
+          <w:sz w:val="28"/>
+          <w:szCs w:val="28"/>
+        </w:rPr>
+      </w:pPr>
+      <w:r>
+        <w:rPr>
+          <w:noProof/>
+        </w:rPr>
+        <w:drawing>
+          <wp:inline distT="0" distB="0" distL="0" distR="0" wp14:anchorId="03A6C49F" wp14:editId="2FD1C50E">
+            <wp:extent cx="2876550" cy="1504950"/>
+            <wp:effectExtent l="0" t="0" r="0" b="0"/>
+            <wp:docPr id="20" name="Picture 20"/>
+            <wp:cNvGraphicFramePr>
+              <a:graphicFrameLocks xmlns:a="http://schemas.openxmlformats.org/drawingml/2006/main" noChangeAspect="1"/>
+            </wp:cNvGraphicFramePr>
+            <a:graphic xmlns:a="http://schemas.openxmlformats.org/drawingml/2006/main">
+              <a:graphicData uri="http://schemas.openxmlformats.org/drawingml/2006/picture">
+                <pic:pic xmlns:pic="http://schemas.openxmlformats.org/drawingml/2006/picture">
+                  <pic:nvPicPr>
+                    <pic:cNvPr id="1" name=""/>
+                    <pic:cNvPicPr/>
+                  </pic:nvPicPr>
+                  <pic:blipFill>
+                    <a:blip r:embed="rId23"/>
+                    <a:stretch>
+                      <a:fillRect/>
+                    </a:stretch>
+                  </pic:blipFill>
+                  <pic:spPr>
+                    <a:xfrm>
+                      <a:off x="0" y="0"/>
+                      <a:ext cx="2876550" cy="1504950"/>
+                    </a:xfrm>
+                    <a:prstGeom prst="rect">
+                      <a:avLst/>
+                    </a:prstGeom>
+                  </pic:spPr>
+                </pic:pic>
+              </a:graphicData>
+            </a:graphic>
+          </wp:inline>
+        </w:drawing>
+      </w:r>
+    </w:p>
+    <w:p>
+      <w:pPr>
+        <w:ind w:left="360"/>
+        <w:rPr>
+          <w:b/>
+          <w:bCs/>
+          <w:color w:val="0070C0"/>
+          <w:sz w:val="28"/>
+          <w:szCs w:val="28"/>
+        </w:rPr>
+      </w:pPr>
+    </w:p>
+    <w:p>
+      <w:pPr>
+        <w:ind w:left="360"/>
+        <w:rPr>
+          <w:b/>
+          <w:bCs/>
+          <w:color w:val="0070C0"/>
+          <w:sz w:val="28"/>
+          <w:szCs w:val="28"/>
+        </w:rPr>
+      </w:pPr>
+    </w:p>
+    <w:p>
+      <w:pPr>
+        <w:ind w:left="360"/>
+        <w:rPr>
+          <w:b/>
+          <w:bCs/>
+          <w:color w:val="0070C0"/>
+          <w:sz w:val="28"/>
+          <w:szCs w:val="28"/>
+        </w:rPr>
+      </w:pPr>
+    </w:p>
+    <w:p>
+      <w:pPr>
+        <w:ind w:left="360"/>
+        <w:rPr>
+          <w:b/>
+          <w:bCs/>
+          <w:color w:val="0070C0"/>
+          <w:sz w:val="28"/>
+          <w:szCs w:val="28"/>
+        </w:rPr>
+      </w:pPr>
+    </w:p>
+    <w:p>
+      <w:pPr>
+        <w:ind w:left="360"/>
+        <w:rPr>
+          <w:b/>
+          <w:bCs/>
+          <w:color w:val="0070C0"/>
+          <w:sz w:val="28"/>
+          <w:szCs w:val="28"/>
+        </w:rPr>
+      </w:pPr>
+    </w:p>
+    <w:p>
+      <w:pPr>
+        <w:ind w:left="360"/>
+        <w:rPr>
+          <w:b/>
+          <w:bCs/>
+          <w:color w:val="0070C0"/>
+          <w:sz w:val="28"/>
+          <w:szCs w:val="28"/>
+        </w:rPr>
+      </w:pPr>
+      <w:r>
+        <w:rPr>
+          <w:b/>
+          <w:bCs/>
+          <w:color w:val="0070C0"/>
+          <w:sz w:val="28"/>
+          <w:szCs w:val="28"/>
+        </w:rPr>
+        <w:lastRenderedPageBreak/>
+        <w:t>Error</w:t>
+      </w:r>
+    </w:p>
+    <w:p>
+      <w:pPr>
+        <w:ind w:left="360"/>
+        <w:rPr>
+          <w:b/>
+          <w:bCs/>
+          <w:color w:val="0070C0"/>
+          <w:sz w:val="28"/>
+          <w:szCs w:val="28"/>
+        </w:rPr>
+      </w:pPr>
+      <w:r>
+        <w:rPr>
+          <w:noProof/>
+        </w:rPr>
+        <w:drawing>
+          <wp:inline distT="0" distB="0" distL="0" distR="0" wp14:anchorId="3E48E8F5" wp14:editId="2A0F66C0">
+            <wp:extent cx="5943600" cy="1720850"/>
+            <wp:effectExtent l="0" t="0" r="0" b="0"/>
+            <wp:docPr id="21" name="Picture 21"/>
+            <wp:cNvGraphicFramePr>
+              <a:graphicFrameLocks xmlns:a="http://schemas.openxmlformats.org/drawingml/2006/main" noChangeAspect="1"/>
+            </wp:cNvGraphicFramePr>
+            <a:graphic xmlns:a="http://schemas.openxmlformats.org/drawingml/2006/main">
+              <a:graphicData uri="http://schemas.openxmlformats.org/drawingml/2006/picture">
+                <pic:pic xmlns:pic="http://schemas.openxmlformats.org/drawingml/2006/picture">
+                  <pic:nvPicPr>
+                    <pic:cNvPr id="1" name=""/>
+                    <pic:cNvPicPr/>
+                  </pic:nvPicPr>
+                  <pic:blipFill>
+                    <a:blip r:embed="rId24"/>
+                    <a:stretch>
+                      <a:fillRect/>
+                    </a:stretch>
+                  </pic:blipFill>
+                  <pic:spPr>
+                    <a:xfrm>
+                      <a:off x="0" y="0"/>
+                      <a:ext cx="5943600" cy="1720850"/>
+                    </a:xfrm>
+                    <a:prstGeom prst="rect">
+                      <a:avLst/>
+                    </a:prstGeom>
+                  </pic:spPr>
+                </pic:pic>
+              </a:graphicData>
+            </a:graphic>
+          </wp:inline>
+        </w:drawing>
+      </w:r>
+    </w:p>
+    <w:p>
+      <w:pPr>
+        <w:pStyle w:val="ListParagraph"/>
+        <w:numPr>
+          <w:ilvl w:val="0"/>
+          <w:numId w:val="3"/>
+        </w:numPr>
+        <w:rPr>
+          <w:b/>
+          <w:bCs/>
+          <w:color w:val="0070C0"/>
+          <w:sz w:val="28"/>
+          <w:szCs w:val="28"/>
+        </w:rPr>
+      </w:pPr>
+      <w:r>
+        <w:rPr>
+          <w:b/>
+          <w:bCs/>
+          <w:color w:val="0070C0"/>
+          <w:sz w:val="28"/>
+          <w:szCs w:val="28"/>
+        </w:rPr>
+        <w:t>Merge Conflict resolved</w:t>
+      </w:r>
+    </w:p>
+    <w:p>
+      <w:pPr>
+        <w:ind w:left="360"/>
+        <w:rPr>
+          <w:b/>
+          <w:bCs/>
+          <w:color w:val="0070C0"/>
+          <w:sz w:val="28"/>
+          <w:szCs w:val="28"/>
+        </w:rPr>
+      </w:pPr>
+      <w:r>
+        <w:rPr>
+          <w:noProof/>
+        </w:rPr>
+        <w:drawing>
+          <wp:inline distT="0" distB="0" distL="0" distR="0" wp14:anchorId="42A66DDC" wp14:editId="6309951D">
+            <wp:extent cx="5943600" cy="2019935"/>
+            <wp:effectExtent l="0" t="0" r="0" b="0"/>
+            <wp:docPr id="23" name="Picture 23"/>
+            <wp:cNvGraphicFramePr>
+              <a:graphicFrameLocks xmlns:a="http://schemas.openxmlformats.org/drawingml/2006/main" noChangeAspect="1"/>
+            </wp:cNvGraphicFramePr>
+            <a:graphic xmlns:a="http://schemas.openxmlformats.org/drawingml/2006/main">
+              <a:graphicData uri="http://schemas.openxmlformats.org/drawingml/2006/picture">
+                <pic:pic xmlns:pic="http://schemas.openxmlformats.org/drawingml/2006/picture">
+                  <pic:nvPicPr>
+                    <pic:cNvPr id="1" name=""/>
+                    <pic:cNvPicPr/>
+                  </pic:nvPicPr>
+                  <pic:blipFill>
+                    <a:blip r:embed="rId25"/>
+                    <a:stretch>
+                      <a:fillRect/>
+                    </a:stretch>
+                  </pic:blipFill>
+                  <pic:spPr>
+                    <a:xfrm>
+                      <a:off x="0" y="0"/>
+                      <a:ext cx="5943600" cy="2019935"/>
+                    </a:xfrm>
+                    <a:prstGeom prst="rect">
+                      <a:avLst/>
+                    </a:prstGeom>
+                  </pic:spPr>
+                </pic:pic>
+              </a:graphicData>
+            </a:graphic>
+          </wp:inline>
+        </w:drawing>
+      </w:r>
+    </w:p>
+    <w:p>
+      <w:pPr>
+        <w:ind w:left="360"/>
+        <w:rPr>
+          <w:b/>
+          <w:bCs/>
+          <w:color w:val="0070C0"/>
+          <w:sz w:val="28"/>
+          <w:szCs w:val="28"/>
+        </w:rPr>
+      </w:pPr>
+    </w:p>
+    <w:p>
+      <w:pPr>
+        <w:ind w:left="360"/>
+        <w:rPr>
+          <w:b/>
+          <w:bCs/>
+          <w:color w:val="0070C0"/>
+          <w:sz w:val="28"/>
+          <w:szCs w:val="28"/>
+        </w:rPr>
+      </w:pPr>
+    </w:p>
+    <w:p>
+      <w:pPr>
+        <w:ind w:left="360"/>
+        <w:rPr>
+          <w:b/>
+          <w:bCs/>
+          <w:color w:val="0070C0"/>
+          <w:sz w:val="28"/>
+          <w:szCs w:val="28"/>
+        </w:rPr>
+      </w:pPr>
+    </w:p>
+    <w:p>
+      <w:pPr>
+        <w:ind w:left="360"/>
+        <w:rPr>
+          <w:b/>
+          <w:bCs/>
+          <w:color w:val="0070C0"/>
+          <w:sz w:val="28"/>
+          <w:szCs w:val="28"/>
+        </w:rPr>
+      </w:pPr>
+    </w:p>
+    <w:p>
+      <w:pPr>
+        <w:ind w:left="360"/>
+        <w:rPr>
+          <w:b/>
+          <w:bCs/>
+          <w:color w:val="0070C0"/>
+          <w:sz w:val="28"/>
+          <w:szCs w:val="28"/>
+        </w:rPr>
+      </w:pPr>
+    </w:p>
+    <w:p>
+      <w:pPr>
+        <w:ind w:left="360"/>
+        <w:rPr>
+          <w:b/>
+          <w:bCs/>
+          <w:color w:val="0070C0"/>
+          <w:sz w:val="28"/>
+          <w:szCs w:val="28"/>
+        </w:rPr>
+      </w:pPr>
+    </w:p>
+    <w:p>
+      <w:pPr>
+        <w:ind w:left="360"/>
+        <w:rPr>
+          <w:b/>
+          <w:bCs/>
+          <w:color w:val="0070C0"/>
+          <w:sz w:val="28"/>
+          <w:szCs w:val="28"/>
+        </w:rPr>
+      </w:pPr>
+    </w:p>
+    <w:p>
+      <w:pPr>
+        <w:ind w:left="360"/>
+        <w:rPr>
+          <w:b/>
+          <w:bCs/>
+          <w:color w:val="0070C0"/>
+          <w:sz w:val="28"/>
+          <w:szCs w:val="28"/>
+        </w:rPr>
+      </w:pPr>
+    </w:p>
+    <w:p>
+      <w:pPr>
+        <w:ind w:left="360"/>
+        <w:rPr>
+          <w:b/>
+          <w:bCs/>
+          <w:color w:val="0070C0"/>
+          <w:sz w:val="28"/>
+          <w:szCs w:val="28"/>
+        </w:rPr>
+      </w:pPr>
+    </w:p>
+    <w:p>
+      <w:pPr>
+        <w:ind w:left="360"/>
+        <w:rPr>
+          <w:b/>
+          <w:bCs/>
+          <w:color w:val="0070C0"/>
+          <w:sz w:val="28"/>
+          <w:szCs w:val="28"/>
+        </w:rPr>
+      </w:pPr>
+    </w:p>
+    <w:p>
+      <w:pPr>
+        <w:ind w:left="360"/>
+        <w:rPr>
+          <w:b/>
+          <w:bCs/>
+          <w:color w:val="0070C0"/>
+          <w:sz w:val="28"/>
+          <w:szCs w:val="28"/>
+        </w:rPr>
+      </w:pPr>
+    </w:p>
+    <w:p>
+      <w:pPr>
+        <w:pStyle w:val="ListParagraph"/>
+        <w:numPr>
+          <w:ilvl w:val="0"/>
+          <w:numId w:val="3"/>
+        </w:numPr>
+        <w:rPr>
+          <w:b/>
+          <w:bCs/>
+          <w:color w:val="0070C0"/>
+          <w:sz w:val="28"/>
+          <w:szCs w:val="28"/>
+        </w:rPr>
+      </w:pPr>
+      <w:r>
+        <w:rPr>
+          <w:b/>
+          <w:bCs/>
+          <w:color w:val="0070C0"/>
+          <w:sz w:val="28"/>
+          <w:szCs w:val="28"/>
+        </w:rPr>
+        <w:lastRenderedPageBreak/>
+        <w:t>Git log command to check details</w:t>
+      </w:r>
+    </w:p>
+    <w:p>
+      <w:pPr>
+        <w:ind w:left="360"/>
+        <w:rPr>
+          <w:b/>
+          <w:bCs/>
+          <w:color w:val="0070C0"/>
+          <w:sz w:val="28"/>
+          <w:szCs w:val="28"/>
+        </w:rPr>
+      </w:pPr>
+      <w:r>
+        <w:rPr>
+          <w:noProof/>
+        </w:rPr>
+        <w:drawing>
+          <wp:inline distT="0" distB="0" distL="0" distR="0" wp14:anchorId="35B74A7D" wp14:editId="37564CA0">
+            <wp:extent cx="5943600" cy="5453380"/>
+            <wp:effectExtent l="0" t="0" r="0" b="0"/>
+            <wp:docPr id="24" name="Picture 24"/>
+            <wp:cNvGraphicFramePr>
+              <a:graphicFrameLocks xmlns:a="http://schemas.openxmlformats.org/drawingml/2006/main" noChangeAspect="1"/>
+            </wp:cNvGraphicFramePr>
+            <a:graphic xmlns:a="http://schemas.openxmlformats.org/drawingml/2006/main">
+              <a:graphicData uri="http://schemas.openxmlformats.org/drawingml/2006/picture">
+                <pic:pic xmlns:pic="http://schemas.openxmlformats.org/drawingml/2006/picture">
+                  <pic:nvPicPr>
+                    <pic:cNvPr id="1" name=""/>
+                    <pic:cNvPicPr/>
+                  </pic:nvPicPr>
+                  <pic:blipFill>
+                    <a:blip r:embed="rId26"/>
+                    <a:stretch>
+                      <a:fillRect/>
+                    </a:stretch>
+                  </pic:blipFill>
+                  <pic:spPr>
+                    <a:xfrm>
+                      <a:off x="0" y="0"/>
+                      <a:ext cx="5943600" cy="5453380"/>
+                    </a:xfrm>
+                    <a:prstGeom prst="rect">
+                      <a:avLst/>
+                    </a:prstGeom>
+                  </pic:spPr>
+                </pic:pic>
+              </a:graphicData>
+            </a:graphic>
+          </wp:inline>
+        </w:drawing>
+      </w:r>
+    </w:p>
     <w:sectPr>
       <w:pgSz w:w="12240" w:h="15840"/>
       <w:pgMar w:top="1440" w:right="1440" w:bottom="1440" w:left="1440" w:header="720" w:footer="720" w:gutter="0"/>
@@ -976,7 +2040,7 @@
   <w:abstractNum w:abstractNumId="0" w15:restartNumberingAfterBreak="0">
     <w:nsid w:val="4F2D40E0"/>
     <w:multiLevelType w:val="hybridMultilevel"/>
-    <w:tmpl w:val="9D94BA82"/>
+    <w:tmpl w:val="681EC74E"/>
     <w:lvl w:ilvl="0" w:tplc="04090001">
       <w:start w:val="1"/>
       <w:numFmt w:val="bullet"/>

</xml_diff>

<commit_message>
All git commands are done
</commit_message>
<xml_diff>
--- a/TODO_Task1.docx
+++ b/TODO_Task1.docx
@@ -2,6 +2,47 @@
 <file path=word/document.xml><?xml version="1.0" encoding="utf-8"?>
 <w:document xmlns:wpc="http://schemas.microsoft.com/office/word/2010/wordprocessingCanvas" xmlns:cx="http://schemas.microsoft.com/office/drawing/2014/chartex" xmlns:cx1="http://schemas.microsoft.com/office/drawing/2015/9/8/chartex" xmlns:cx2="http://schemas.microsoft.com/office/drawing/2015/10/21/chartex" xmlns:cx3="http://schemas.microsoft.com/office/drawing/2016/5/9/chartex" xmlns:cx4="http://schemas.microsoft.com/office/drawing/2016/5/10/chartex" xmlns:cx5="http://schemas.microsoft.com/office/drawing/2016/5/11/chartex" xmlns:cx6="http://schemas.microsoft.com/office/drawing/2016/5/12/chartex" xmlns:cx7="http://schemas.microsoft.com/office/drawing/2016/5/13/chartex" xmlns:cx8="http://schemas.microsoft.com/office/drawing/2016/5/14/chartex" xmlns:mc="http://schemas.openxmlformats.org/markup-compatibility/2006" xmlns:aink="http://schemas.microsoft.com/office/drawing/2016/ink" xmlns:am3d="http://schemas.microsoft.com/office/drawing/2017/model3d" xmlns:o="urn:schemas-microsoft-com:office:office" xmlns:r="http://schemas.openxmlformats.org/officeDocument/2006/relationships" xmlns:m="http://schemas.openxmlformats.org/officeDocument/2006/math" xmlns:v="urn:schemas-microsoft-com:vml" xmlns:wp14="http://schemas.microsoft.com/office/word/2010/wordprocessingDrawing" xmlns:wp="http://schemas.openxmlformats.org/drawingml/2006/wordprocessingDrawing" xmlns:w10="urn:schemas-microsoft-com:office:word" xmlns:w="http://schemas.openxmlformats.org/wordprocessingml/2006/main" xmlns:w14="http://schemas.microsoft.com/office/word/2010/wordml" xmlns:w15="http://schemas.microsoft.com/office/word/2012/wordml" xmlns:w16cex="http://schemas.microsoft.com/office/word/2018/wordml/cex" xmlns:w16cid="http://schemas.microsoft.com/office/word/2016/wordml/cid" xmlns:w16="http://schemas.microsoft.com/office/word/2018/wordml" xmlns:w16se="http://schemas.microsoft.com/office/word/2015/wordml/symex" xmlns:wpg="http://schemas.microsoft.com/office/word/2010/wordprocessingGroup" xmlns:wpi="http://schemas.microsoft.com/office/word/2010/wordprocessingInk" xmlns:wne="http://schemas.microsoft.com/office/word/2006/wordml" xmlns:wps="http://schemas.microsoft.com/office/word/2010/wordprocessingShape" mc:Ignorable="w14 w15 w16se w16cid w16 w16cex wp14">
   <w:body>
+    <w:p>
+      <w:pPr>
+        <w:ind w:left="720" w:hanging="360"/>
+      </w:pPr>
+      <w:r>
+        <w:t>MCSF19A003</w:t>
+      </w:r>
+      <w:r>
+        <w:tab/>
+      </w:r>
+      <w:r>
+        <w:tab/>
+      </w:r>
+      <w:r>
+        <w:tab/>
+      </w:r>
+      <w:r>
+        <w:tab/>
+      </w:r>
+      <w:r>
+        <w:tab/>
+      </w:r>
+      <w:r>
+        <w:tab/>
+      </w:r>
+      <w:r>
+        <w:tab/>
+      </w:r>
+      <w:r>
+        <w:tab/>
+        <w:t>MAHAM HAMEED</w:t>
+      </w:r>
+    </w:p>
+    <w:p>
+      <w:pPr>
+        <w:ind w:left="720" w:hanging="360"/>
+      </w:pPr>
+      <w:r>
+        <w:t>TODO task 1</w:t>
+      </w:r>
+    </w:p>
     <w:p>
       <w:pPr>
         <w:pStyle w:val="ListParagraph"/>
@@ -9,8 +50,18 @@
           <w:ilvl w:val="0"/>
           <w:numId w:val="1"/>
         </w:numPr>
-      </w:pPr>
-      <w:r>
+        <w:rPr>
+          <w:color w:val="0070C0"/>
+          <w:sz w:val="28"/>
+          <w:szCs w:val="28"/>
+        </w:rPr>
+      </w:pPr>
+      <w:r>
+        <w:rPr>
+          <w:color w:val="0070C0"/>
+          <w:sz w:val="28"/>
+          <w:szCs w:val="28"/>
+        </w:rPr>
         <w:t>Created an account on GitHub</w:t>
       </w:r>
     </w:p>
@@ -63,14 +114,34 @@
           <w:ilvl w:val="0"/>
           <w:numId w:val="1"/>
         </w:numPr>
-      </w:pPr>
-      <w:r>
+        <w:rPr>
+          <w:color w:val="0070C0"/>
+          <w:sz w:val="28"/>
+          <w:szCs w:val="28"/>
+        </w:rPr>
+      </w:pPr>
+      <w:r>
+        <w:rPr>
+          <w:color w:val="0070C0"/>
+          <w:sz w:val="28"/>
+          <w:szCs w:val="28"/>
+        </w:rPr>
         <w:t>Creat</w:t>
       </w:r>
       <w:r>
+        <w:rPr>
+          <w:color w:val="0070C0"/>
+          <w:sz w:val="28"/>
+          <w:szCs w:val="28"/>
+        </w:rPr>
         <w:t>ing</w:t>
       </w:r>
       <w:r>
+        <w:rPr>
+          <w:color w:val="0070C0"/>
+          <w:sz w:val="28"/>
+          <w:szCs w:val="28"/>
+        </w:rPr>
         <w:t xml:space="preserve"> a repository</w:t>
       </w:r>
     </w:p>
@@ -125,8 +196,28 @@
     <w:p/>
     <w:p/>
     <w:p>
-      <w:r>
-        <w:lastRenderedPageBreak/>
+      <w:pPr>
+        <w:pStyle w:val="ListParagraph"/>
+        <w:numPr>
+          <w:ilvl w:val="0"/>
+          <w:numId w:val="1"/>
+        </w:numPr>
+        <w:rPr>
+          <w:b/>
+          <w:bCs/>
+          <w:color w:val="0070C0"/>
+          <w:sz w:val="28"/>
+          <w:szCs w:val="28"/>
+        </w:rPr>
+      </w:pPr>
+      <w:r>
+        <w:rPr>
+          <w:b/>
+          <w:bCs/>
+          <w:color w:val="0070C0"/>
+          <w:sz w:val="28"/>
+          <w:szCs w:val="28"/>
+        </w:rPr>
         <w:t>Naming the repository</w:t>
       </w:r>
     </w:p>
@@ -173,7 +264,28 @@
       </w:r>
     </w:p>
     <w:p>
-      <w:r>
+      <w:pPr>
+        <w:pStyle w:val="ListParagraph"/>
+        <w:numPr>
+          <w:ilvl w:val="0"/>
+          <w:numId w:val="1"/>
+        </w:numPr>
+        <w:rPr>
+          <w:b/>
+          <w:bCs/>
+          <w:color w:val="0070C0"/>
+          <w:sz w:val="28"/>
+          <w:szCs w:val="28"/>
+        </w:rPr>
+      </w:pPr>
+      <w:r>
+        <w:rPr>
+          <w:b/>
+          <w:bCs/>
+          <w:color w:val="0070C0"/>
+          <w:sz w:val="28"/>
+          <w:szCs w:val="28"/>
+        </w:rPr>
         <w:t>Repository Created</w:t>
       </w:r>
     </w:p>
@@ -182,6 +294,7 @@
         <w:rPr>
           <w:noProof/>
         </w:rPr>
+        <w:lastRenderedPageBreak/>
         <w:drawing>
           <wp:inline distT="0" distB="0" distL="0" distR="0" wp14:anchorId="77DDA855" wp14:editId="214EC58F">
             <wp:extent cx="5943600" cy="3152775"/>
@@ -243,7 +356,6 @@
           <w:sz w:val="28"/>
           <w:szCs w:val="28"/>
         </w:rPr>
-        <w:lastRenderedPageBreak/>
         <w:t>Running ls command to see all list of files</w:t>
       </w:r>
     </w:p>
@@ -428,6 +540,7 @@
         <w:rPr>
           <w:noProof/>
         </w:rPr>
+        <w:lastRenderedPageBreak/>
         <w:drawing>
           <wp:inline distT="0" distB="0" distL="0" distR="0" wp14:anchorId="30E5DB92" wp14:editId="2A084A4E">
             <wp:extent cx="5943600" cy="1515745"/>
@@ -596,7 +709,6 @@
           <w:sz w:val="28"/>
           <w:szCs w:val="28"/>
         </w:rPr>
-        <w:lastRenderedPageBreak/>
         <w:t>Changes made with message to track changes</w:t>
       </w:r>
     </w:p>
@@ -641,6 +753,7 @@
         <w:rPr>
           <w:noProof/>
         </w:rPr>
+        <w:lastRenderedPageBreak/>
         <w:drawing>
           <wp:inline distT="0" distB="0" distL="0" distR="0" wp14:anchorId="4C58F2C2" wp14:editId="64F19FCA">
             <wp:extent cx="5943600" cy="3615690"/>
@@ -827,25 +940,25 @@
           <w:sz w:val="28"/>
           <w:szCs w:val="28"/>
         </w:rPr>
+        <w:t>Command for push files on server</w:t>
+      </w:r>
+    </w:p>
+    <w:p>
+      <w:pPr>
+        <w:ind w:left="360"/>
+        <w:rPr>
+          <w:b/>
+          <w:bCs/>
+          <w:color w:val="0070C0"/>
+          <w:sz w:val="28"/>
+          <w:szCs w:val="28"/>
+        </w:rPr>
+      </w:pPr>
+      <w:r>
+        <w:rPr>
+          <w:noProof/>
+        </w:rPr>
         <w:lastRenderedPageBreak/>
-        <w:t>Command for push files on server</w:t>
-      </w:r>
-    </w:p>
-    <w:p>
-      <w:pPr>
-        <w:ind w:left="360"/>
-        <w:rPr>
-          <w:b/>
-          <w:bCs/>
-          <w:color w:val="0070C0"/>
-          <w:sz w:val="28"/>
-          <w:szCs w:val="28"/>
-        </w:rPr>
-      </w:pPr>
-      <w:r>
-        <w:rPr>
-          <w:noProof/>
-        </w:rPr>
         <w:drawing>
           <wp:inline distT="0" distB="0" distL="0" distR="0" wp14:anchorId="252CA0BA" wp14:editId="42FC3C1B">
             <wp:extent cx="5943600" cy="1584325"/>
@@ -1062,25 +1175,25 @@
           <w:sz w:val="28"/>
           <w:szCs w:val="28"/>
         </w:rPr>
+        <w:t xml:space="preserve">Changes done </w:t>
+      </w:r>
+    </w:p>
+    <w:p>
+      <w:pPr>
+        <w:ind w:left="360"/>
+        <w:rPr>
+          <w:b/>
+          <w:bCs/>
+          <w:color w:val="0070C0"/>
+          <w:sz w:val="28"/>
+          <w:szCs w:val="28"/>
+        </w:rPr>
+      </w:pPr>
+      <w:r>
+        <w:rPr>
+          <w:noProof/>
+        </w:rPr>
         <w:lastRenderedPageBreak/>
-        <w:t xml:space="preserve">Changes done </w:t>
-      </w:r>
-    </w:p>
-    <w:p>
-      <w:pPr>
-        <w:ind w:left="360"/>
-        <w:rPr>
-          <w:b/>
-          <w:bCs/>
-          <w:color w:val="0070C0"/>
-          <w:sz w:val="28"/>
-          <w:szCs w:val="28"/>
-        </w:rPr>
-      </w:pPr>
-      <w:r>
-        <w:rPr>
-          <w:noProof/>
-        </w:rPr>
         <w:drawing>
           <wp:inline distT="0" distB="0" distL="0" distR="0" wp14:anchorId="72228155" wp14:editId="30C892E4">
             <wp:extent cx="5600700" cy="2733675"/>
@@ -1371,25 +1484,25 @@
           <w:sz w:val="28"/>
           <w:szCs w:val="28"/>
         </w:rPr>
+        <w:t>Git pull command to change in the local repository</w:t>
+      </w:r>
+    </w:p>
+    <w:p>
+      <w:pPr>
+        <w:ind w:left="360"/>
+        <w:rPr>
+          <w:b/>
+          <w:bCs/>
+          <w:color w:val="0070C0"/>
+          <w:sz w:val="28"/>
+          <w:szCs w:val="28"/>
+        </w:rPr>
+      </w:pPr>
+      <w:r>
+        <w:rPr>
+          <w:noProof/>
+        </w:rPr>
         <w:lastRenderedPageBreak/>
-        <w:t>Git pull command to change in the local repository</w:t>
-      </w:r>
-    </w:p>
-    <w:p>
-      <w:pPr>
-        <w:ind w:left="360"/>
-        <w:rPr>
-          <w:b/>
-          <w:bCs/>
-          <w:color w:val="0070C0"/>
-          <w:sz w:val="28"/>
-          <w:szCs w:val="28"/>
-        </w:rPr>
-      </w:pPr>
-      <w:r>
-        <w:rPr>
-          <w:noProof/>
-        </w:rPr>
         <w:drawing>
           <wp:inline distT="0" distB="0" distL="0" distR="0" wp14:anchorId="446DB691" wp14:editId="17912E0B">
             <wp:extent cx="5943600" cy="1602105"/>
@@ -1680,25 +1793,25 @@
           <w:sz w:val="28"/>
           <w:szCs w:val="28"/>
         </w:rPr>
+        <w:t>Error</w:t>
+      </w:r>
+    </w:p>
+    <w:p>
+      <w:pPr>
+        <w:ind w:left="360"/>
+        <w:rPr>
+          <w:b/>
+          <w:bCs/>
+          <w:color w:val="0070C0"/>
+          <w:sz w:val="28"/>
+          <w:szCs w:val="28"/>
+        </w:rPr>
+      </w:pPr>
+      <w:r>
+        <w:rPr>
+          <w:noProof/>
+        </w:rPr>
         <w:lastRenderedPageBreak/>
-        <w:t>Error</w:t>
-      </w:r>
-    </w:p>
-    <w:p>
-      <w:pPr>
-        <w:ind w:left="360"/>
-        <w:rPr>
-          <w:b/>
-          <w:bCs/>
-          <w:color w:val="0070C0"/>
-          <w:sz w:val="28"/>
-          <w:szCs w:val="28"/>
-        </w:rPr>
-      </w:pPr>
-      <w:r>
-        <w:rPr>
-          <w:noProof/>
-        </w:rPr>
         <w:drawing>
           <wp:inline distT="0" distB="0" distL="0" distR="0" wp14:anchorId="3E48E8F5" wp14:editId="2A0F66C0">
             <wp:extent cx="5943600" cy="1720850"/>
@@ -2025,6 +2138,712 @@
         </w:drawing>
       </w:r>
     </w:p>
+    <w:p>
+      <w:pPr>
+        <w:ind w:left="360"/>
+        <w:rPr>
+          <w:b/>
+          <w:bCs/>
+          <w:color w:val="0070C0"/>
+          <w:sz w:val="28"/>
+          <w:szCs w:val="28"/>
+        </w:rPr>
+      </w:pPr>
+    </w:p>
+    <w:p>
+      <w:pPr>
+        <w:ind w:left="360"/>
+        <w:rPr>
+          <w:b/>
+          <w:bCs/>
+          <w:color w:val="0070C0"/>
+          <w:sz w:val="28"/>
+          <w:szCs w:val="28"/>
+        </w:rPr>
+      </w:pPr>
+    </w:p>
+    <w:p>
+      <w:pPr>
+        <w:ind w:left="360"/>
+        <w:rPr>
+          <w:b/>
+          <w:bCs/>
+          <w:color w:val="0070C0"/>
+          <w:sz w:val="28"/>
+          <w:szCs w:val="28"/>
+        </w:rPr>
+      </w:pPr>
+    </w:p>
+    <w:p>
+      <w:pPr>
+        <w:ind w:left="360"/>
+        <w:rPr>
+          <w:b/>
+          <w:bCs/>
+          <w:color w:val="0070C0"/>
+          <w:sz w:val="28"/>
+          <w:szCs w:val="28"/>
+        </w:rPr>
+      </w:pPr>
+    </w:p>
+    <w:p>
+      <w:pPr>
+        <w:ind w:left="360"/>
+        <w:rPr>
+          <w:b/>
+          <w:bCs/>
+          <w:color w:val="0070C0"/>
+          <w:sz w:val="28"/>
+          <w:szCs w:val="28"/>
+        </w:rPr>
+      </w:pPr>
+    </w:p>
+    <w:p>
+      <w:pPr>
+        <w:ind w:left="360"/>
+        <w:rPr>
+          <w:b/>
+          <w:bCs/>
+          <w:color w:val="0070C0"/>
+          <w:sz w:val="28"/>
+          <w:szCs w:val="28"/>
+        </w:rPr>
+      </w:pPr>
+    </w:p>
+    <w:p>
+      <w:pPr>
+        <w:ind w:left="360"/>
+        <w:rPr>
+          <w:b/>
+          <w:bCs/>
+          <w:color w:val="0070C0"/>
+          <w:sz w:val="28"/>
+          <w:szCs w:val="28"/>
+        </w:rPr>
+      </w:pPr>
+    </w:p>
+    <w:p>
+      <w:pPr>
+        <w:pStyle w:val="ListParagraph"/>
+        <w:numPr>
+          <w:ilvl w:val="0"/>
+          <w:numId w:val="3"/>
+        </w:numPr>
+        <w:rPr>
+          <w:b/>
+          <w:bCs/>
+          <w:color w:val="0070C0"/>
+          <w:sz w:val="28"/>
+          <w:szCs w:val="28"/>
+        </w:rPr>
+      </w:pPr>
+      <w:r>
+        <w:rPr>
+          <w:b/>
+          <w:bCs/>
+          <w:color w:val="0070C0"/>
+          <w:sz w:val="28"/>
+          <w:szCs w:val="28"/>
+        </w:rPr>
+        <w:lastRenderedPageBreak/>
+        <w:t>Removing a file on git</w:t>
+      </w:r>
+    </w:p>
+    <w:p>
+      <w:pPr>
+        <w:ind w:left="360"/>
+        <w:rPr>
+          <w:b/>
+          <w:bCs/>
+          <w:color w:val="0070C0"/>
+          <w:sz w:val="28"/>
+          <w:szCs w:val="28"/>
+        </w:rPr>
+      </w:pPr>
+      <w:r>
+        <w:rPr>
+          <w:noProof/>
+        </w:rPr>
+        <w:drawing>
+          <wp:inline distT="0" distB="0" distL="0" distR="0" wp14:anchorId="347223BB" wp14:editId="664A57C6">
+            <wp:extent cx="5943600" cy="3124200"/>
+            <wp:effectExtent l="0" t="0" r="0" b="0"/>
+            <wp:docPr id="14" name="Picture 14"/>
+            <wp:cNvGraphicFramePr>
+              <a:graphicFrameLocks xmlns:a="http://schemas.openxmlformats.org/drawingml/2006/main" noChangeAspect="1"/>
+            </wp:cNvGraphicFramePr>
+            <a:graphic xmlns:a="http://schemas.openxmlformats.org/drawingml/2006/main">
+              <a:graphicData uri="http://schemas.openxmlformats.org/drawingml/2006/picture">
+                <pic:pic xmlns:pic="http://schemas.openxmlformats.org/drawingml/2006/picture">
+                  <pic:nvPicPr>
+                    <pic:cNvPr id="1" name=""/>
+                    <pic:cNvPicPr/>
+                  </pic:nvPicPr>
+                  <pic:blipFill>
+                    <a:blip r:embed="rId27"/>
+                    <a:stretch>
+                      <a:fillRect/>
+                    </a:stretch>
+                  </pic:blipFill>
+                  <pic:spPr>
+                    <a:xfrm>
+                      <a:off x="0" y="0"/>
+                      <a:ext cx="5943600" cy="3124200"/>
+                    </a:xfrm>
+                    <a:prstGeom prst="rect">
+                      <a:avLst/>
+                    </a:prstGeom>
+                  </pic:spPr>
+                </pic:pic>
+              </a:graphicData>
+            </a:graphic>
+          </wp:inline>
+        </w:drawing>
+      </w:r>
+    </w:p>
+    <w:p>
+      <w:pPr>
+        <w:ind w:left="360"/>
+        <w:rPr>
+          <w:b/>
+          <w:bCs/>
+          <w:color w:val="0070C0"/>
+          <w:sz w:val="28"/>
+          <w:szCs w:val="28"/>
+        </w:rPr>
+      </w:pPr>
+    </w:p>
+    <w:p>
+      <w:pPr>
+        <w:pStyle w:val="ListParagraph"/>
+        <w:numPr>
+          <w:ilvl w:val="0"/>
+          <w:numId w:val="3"/>
+        </w:numPr>
+        <w:rPr>
+          <w:b/>
+          <w:bCs/>
+          <w:color w:val="0070C0"/>
+          <w:sz w:val="28"/>
+          <w:szCs w:val="28"/>
+        </w:rPr>
+      </w:pPr>
+      <w:r>
+        <w:rPr>
+          <w:b/>
+          <w:bCs/>
+          <w:color w:val="0070C0"/>
+          <w:sz w:val="28"/>
+          <w:szCs w:val="28"/>
+        </w:rPr>
+        <w:t>Working with Branching</w:t>
+      </w:r>
+    </w:p>
+    <w:p>
+      <w:pPr>
+        <w:pStyle w:val="ListParagraph"/>
+        <w:numPr>
+          <w:ilvl w:val="0"/>
+          <w:numId w:val="3"/>
+        </w:numPr>
+        <w:rPr>
+          <w:b/>
+          <w:bCs/>
+          <w:color w:val="0070C0"/>
+          <w:sz w:val="28"/>
+          <w:szCs w:val="28"/>
+        </w:rPr>
+      </w:pPr>
+      <w:r>
+        <w:rPr>
+          <w:b/>
+          <w:bCs/>
+          <w:color w:val="0070C0"/>
+          <w:sz w:val="28"/>
+          <w:szCs w:val="28"/>
+        </w:rPr>
+        <w:t>Creating branch</w:t>
+      </w:r>
+    </w:p>
+    <w:p>
+      <w:pPr>
+        <w:ind w:left="360"/>
+        <w:rPr>
+          <w:b/>
+          <w:bCs/>
+          <w:color w:val="0070C0"/>
+          <w:sz w:val="28"/>
+          <w:szCs w:val="28"/>
+        </w:rPr>
+      </w:pPr>
+      <w:r>
+        <w:rPr>
+          <w:noProof/>
+        </w:rPr>
+        <w:drawing>
+          <wp:inline distT="0" distB="0" distL="0" distR="0" wp14:anchorId="7D0FE871" wp14:editId="19B6A881">
+            <wp:extent cx="5943600" cy="2112010"/>
+            <wp:effectExtent l="0" t="0" r="0" b="2540"/>
+            <wp:docPr id="22" name="Picture 22"/>
+            <wp:cNvGraphicFramePr>
+              <a:graphicFrameLocks xmlns:a="http://schemas.openxmlformats.org/drawingml/2006/main" noChangeAspect="1"/>
+            </wp:cNvGraphicFramePr>
+            <a:graphic xmlns:a="http://schemas.openxmlformats.org/drawingml/2006/main">
+              <a:graphicData uri="http://schemas.openxmlformats.org/drawingml/2006/picture">
+                <pic:pic xmlns:pic="http://schemas.openxmlformats.org/drawingml/2006/picture">
+                  <pic:nvPicPr>
+                    <pic:cNvPr id="1" name=""/>
+                    <pic:cNvPicPr/>
+                  </pic:nvPicPr>
+                  <pic:blipFill>
+                    <a:blip r:embed="rId28"/>
+                    <a:stretch>
+                      <a:fillRect/>
+                    </a:stretch>
+                  </pic:blipFill>
+                  <pic:spPr>
+                    <a:xfrm>
+                      <a:off x="0" y="0"/>
+                      <a:ext cx="5943600" cy="2112010"/>
+                    </a:xfrm>
+                    <a:prstGeom prst="rect">
+                      <a:avLst/>
+                    </a:prstGeom>
+                  </pic:spPr>
+                </pic:pic>
+              </a:graphicData>
+            </a:graphic>
+          </wp:inline>
+        </w:drawing>
+      </w:r>
+    </w:p>
+    <w:p>
+      <w:pPr>
+        <w:pStyle w:val="ListParagraph"/>
+        <w:numPr>
+          <w:ilvl w:val="0"/>
+          <w:numId w:val="5"/>
+        </w:numPr>
+        <w:rPr>
+          <w:b/>
+          <w:bCs/>
+          <w:color w:val="0070C0"/>
+          <w:sz w:val="28"/>
+          <w:szCs w:val="28"/>
+        </w:rPr>
+      </w:pPr>
+      <w:r>
+        <w:rPr>
+          <w:b/>
+          <w:bCs/>
+          <w:color w:val="0070C0"/>
+          <w:sz w:val="28"/>
+          <w:szCs w:val="28"/>
+        </w:rPr>
+        <w:t>Switching from one branch to another after adding new file</w:t>
+      </w:r>
+    </w:p>
+    <w:p>
+      <w:pPr>
+        <w:pStyle w:val="ListParagraph"/>
+        <w:rPr>
+          <w:b/>
+          <w:bCs/>
+          <w:color w:val="000000" w:themeColor="text1"/>
+          <w:sz w:val="28"/>
+          <w:szCs w:val="28"/>
+        </w:rPr>
+      </w:pPr>
+      <w:r>
+        <w:rPr>
+          <w:b/>
+          <w:bCs/>
+          <w:color w:val="000000" w:themeColor="text1"/>
+          <w:sz w:val="28"/>
+          <w:szCs w:val="28"/>
+        </w:rPr>
+        <w:t>Master branch</w:t>
+      </w:r>
+    </w:p>
+    <w:p>
+      <w:pPr>
+        <w:ind w:left="360"/>
+        <w:rPr>
+          <w:b/>
+          <w:bCs/>
+          <w:color w:val="0070C0"/>
+          <w:sz w:val="28"/>
+          <w:szCs w:val="28"/>
+        </w:rPr>
+      </w:pPr>
+      <w:r>
+        <w:rPr>
+          <w:noProof/>
+        </w:rPr>
+        <w:drawing>
+          <wp:inline distT="0" distB="0" distL="0" distR="0" wp14:anchorId="00B23AB8" wp14:editId="53BE4EF3">
+            <wp:extent cx="6486525" cy="857250"/>
+            <wp:effectExtent l="0" t="0" r="9525" b="0"/>
+            <wp:docPr id="25" name="Picture 25"/>
+            <wp:cNvGraphicFramePr>
+              <a:graphicFrameLocks xmlns:a="http://schemas.openxmlformats.org/drawingml/2006/main" noChangeAspect="1"/>
+            </wp:cNvGraphicFramePr>
+            <a:graphic xmlns:a="http://schemas.openxmlformats.org/drawingml/2006/main">
+              <a:graphicData uri="http://schemas.openxmlformats.org/drawingml/2006/picture">
+                <pic:pic xmlns:pic="http://schemas.openxmlformats.org/drawingml/2006/picture">
+                  <pic:nvPicPr>
+                    <pic:cNvPr id="1" name=""/>
+                    <pic:cNvPicPr/>
+                  </pic:nvPicPr>
+                  <pic:blipFill>
+                    <a:blip r:embed="rId29"/>
+                    <a:stretch>
+                      <a:fillRect/>
+                    </a:stretch>
+                  </pic:blipFill>
+                  <pic:spPr>
+                    <a:xfrm>
+                      <a:off x="0" y="0"/>
+                      <a:ext cx="6486525" cy="857250"/>
+                    </a:xfrm>
+                    <a:prstGeom prst="rect">
+                      <a:avLst/>
+                    </a:prstGeom>
+                  </pic:spPr>
+                </pic:pic>
+              </a:graphicData>
+            </a:graphic>
+          </wp:inline>
+        </w:drawing>
+      </w:r>
+    </w:p>
+    <w:p>
+      <w:pPr>
+        <w:ind w:left="360"/>
+        <w:rPr>
+          <w:b/>
+          <w:bCs/>
+          <w:color w:val="000000" w:themeColor="text1"/>
+          <w:sz w:val="28"/>
+          <w:szCs w:val="28"/>
+        </w:rPr>
+      </w:pPr>
+      <w:proofErr w:type="spellStart"/>
+      <w:r>
+        <w:rPr>
+          <w:b/>
+          <w:bCs/>
+          <w:color w:val="000000" w:themeColor="text1"/>
+          <w:sz w:val="28"/>
+          <w:szCs w:val="28"/>
+        </w:rPr>
+        <w:lastRenderedPageBreak/>
+        <w:t>Newbr</w:t>
+      </w:r>
+      <w:proofErr w:type="spellEnd"/>
+      <w:r>
+        <w:rPr>
+          <w:b/>
+          <w:bCs/>
+          <w:color w:val="000000" w:themeColor="text1"/>
+          <w:sz w:val="28"/>
+          <w:szCs w:val="28"/>
+        </w:rPr>
+        <w:t xml:space="preserve"> branch</w:t>
+      </w:r>
+    </w:p>
+    <w:p>
+      <w:pPr>
+        <w:ind w:left="360"/>
+        <w:rPr>
+          <w:b/>
+          <w:bCs/>
+          <w:color w:val="0070C0"/>
+          <w:sz w:val="28"/>
+          <w:szCs w:val="28"/>
+        </w:rPr>
+      </w:pPr>
+      <w:r>
+        <w:rPr>
+          <w:noProof/>
+        </w:rPr>
+        <w:drawing>
+          <wp:inline distT="0" distB="0" distL="0" distR="0" wp14:anchorId="5C58727D" wp14:editId="72F1F56F">
+            <wp:extent cx="6505575" cy="647700"/>
+            <wp:effectExtent l="0" t="0" r="9525" b="0"/>
+            <wp:docPr id="26" name="Picture 26"/>
+            <wp:cNvGraphicFramePr>
+              <a:graphicFrameLocks xmlns:a="http://schemas.openxmlformats.org/drawingml/2006/main" noChangeAspect="1"/>
+            </wp:cNvGraphicFramePr>
+            <a:graphic xmlns:a="http://schemas.openxmlformats.org/drawingml/2006/main">
+              <a:graphicData uri="http://schemas.openxmlformats.org/drawingml/2006/picture">
+                <pic:pic xmlns:pic="http://schemas.openxmlformats.org/drawingml/2006/picture">
+                  <pic:nvPicPr>
+                    <pic:cNvPr id="1" name=""/>
+                    <pic:cNvPicPr/>
+                  </pic:nvPicPr>
+                  <pic:blipFill>
+                    <a:blip r:embed="rId30"/>
+                    <a:stretch>
+                      <a:fillRect/>
+                    </a:stretch>
+                  </pic:blipFill>
+                  <pic:spPr>
+                    <a:xfrm>
+                      <a:off x="0" y="0"/>
+                      <a:ext cx="6505575" cy="647700"/>
+                    </a:xfrm>
+                    <a:prstGeom prst="rect">
+                      <a:avLst/>
+                    </a:prstGeom>
+                  </pic:spPr>
+                </pic:pic>
+              </a:graphicData>
+            </a:graphic>
+          </wp:inline>
+        </w:drawing>
+      </w:r>
+    </w:p>
+    <w:p>
+      <w:pPr>
+        <w:pStyle w:val="ListParagraph"/>
+        <w:numPr>
+          <w:ilvl w:val="0"/>
+          <w:numId w:val="5"/>
+        </w:numPr>
+        <w:rPr>
+          <w:b/>
+          <w:bCs/>
+          <w:color w:val="0070C0"/>
+          <w:sz w:val="28"/>
+          <w:szCs w:val="28"/>
+        </w:rPr>
+      </w:pPr>
+      <w:r>
+        <w:rPr>
+          <w:b/>
+          <w:bCs/>
+          <w:color w:val="0070C0"/>
+          <w:sz w:val="28"/>
+          <w:szCs w:val="28"/>
+        </w:rPr>
+        <w:t xml:space="preserve">Merging </w:t>
+      </w:r>
+      <w:r>
+        <w:rPr>
+          <w:b/>
+          <w:bCs/>
+          <w:color w:val="0070C0"/>
+          <w:sz w:val="28"/>
+          <w:szCs w:val="28"/>
+        </w:rPr>
+        <w:t>two branches</w:t>
+      </w:r>
+    </w:p>
+    <w:p>
+      <w:pPr>
+        <w:ind w:left="360"/>
+        <w:rPr>
+          <w:b/>
+          <w:bCs/>
+          <w:color w:val="0070C0"/>
+          <w:sz w:val="28"/>
+          <w:szCs w:val="28"/>
+        </w:rPr>
+      </w:pPr>
+      <w:r>
+        <w:rPr>
+          <w:noProof/>
+        </w:rPr>
+        <w:drawing>
+          <wp:inline distT="0" distB="0" distL="0" distR="0" wp14:anchorId="58D33F8E" wp14:editId="3B3A1A61">
+            <wp:extent cx="5724525" cy="1485900"/>
+            <wp:effectExtent l="0" t="0" r="9525" b="0"/>
+            <wp:docPr id="27" name="Picture 27"/>
+            <wp:cNvGraphicFramePr>
+              <a:graphicFrameLocks xmlns:a="http://schemas.openxmlformats.org/drawingml/2006/main" noChangeAspect="1"/>
+            </wp:cNvGraphicFramePr>
+            <a:graphic xmlns:a="http://schemas.openxmlformats.org/drawingml/2006/main">
+              <a:graphicData uri="http://schemas.openxmlformats.org/drawingml/2006/picture">
+                <pic:pic xmlns:pic="http://schemas.openxmlformats.org/drawingml/2006/picture">
+                  <pic:nvPicPr>
+                    <pic:cNvPr id="1" name=""/>
+                    <pic:cNvPicPr/>
+                  </pic:nvPicPr>
+                  <pic:blipFill>
+                    <a:blip r:embed="rId31"/>
+                    <a:stretch>
+                      <a:fillRect/>
+                    </a:stretch>
+                  </pic:blipFill>
+                  <pic:spPr>
+                    <a:xfrm>
+                      <a:off x="0" y="0"/>
+                      <a:ext cx="5724525" cy="1485900"/>
+                    </a:xfrm>
+                    <a:prstGeom prst="rect">
+                      <a:avLst/>
+                    </a:prstGeom>
+                  </pic:spPr>
+                </pic:pic>
+              </a:graphicData>
+            </a:graphic>
+          </wp:inline>
+        </w:drawing>
+      </w:r>
+    </w:p>
+    <w:p>
+      <w:pPr>
+        <w:ind w:left="360"/>
+        <w:rPr>
+          <w:b/>
+          <w:bCs/>
+          <w:color w:val="0070C0"/>
+          <w:sz w:val="28"/>
+          <w:szCs w:val="28"/>
+        </w:rPr>
+      </w:pPr>
+      <w:r>
+        <w:rPr>
+          <w:noProof/>
+        </w:rPr>
+        <w:drawing>
+          <wp:inline distT="0" distB="0" distL="0" distR="0" wp14:anchorId="4771FACE" wp14:editId="7AAF7CF6">
+            <wp:extent cx="5572125" cy="866775"/>
+            <wp:effectExtent l="0" t="0" r="9525" b="9525"/>
+            <wp:docPr id="28" name="Picture 28"/>
+            <wp:cNvGraphicFramePr>
+              <a:graphicFrameLocks xmlns:a="http://schemas.openxmlformats.org/drawingml/2006/main" noChangeAspect="1"/>
+            </wp:cNvGraphicFramePr>
+            <a:graphic xmlns:a="http://schemas.openxmlformats.org/drawingml/2006/main">
+              <a:graphicData uri="http://schemas.openxmlformats.org/drawingml/2006/picture">
+                <pic:pic xmlns:pic="http://schemas.openxmlformats.org/drawingml/2006/picture">
+                  <pic:nvPicPr>
+                    <pic:cNvPr id="1" name=""/>
+                    <pic:cNvPicPr/>
+                  </pic:nvPicPr>
+                  <pic:blipFill>
+                    <a:blip r:embed="rId32"/>
+                    <a:stretch>
+                      <a:fillRect/>
+                    </a:stretch>
+                  </pic:blipFill>
+                  <pic:spPr>
+                    <a:xfrm>
+                      <a:off x="0" y="0"/>
+                      <a:ext cx="5572125" cy="866775"/>
+                    </a:xfrm>
+                    <a:prstGeom prst="rect">
+                      <a:avLst/>
+                    </a:prstGeom>
+                  </pic:spPr>
+                </pic:pic>
+              </a:graphicData>
+            </a:graphic>
+          </wp:inline>
+        </w:drawing>
+      </w:r>
+    </w:p>
+    <w:p>
+      <w:pPr>
+        <w:pStyle w:val="ListParagraph"/>
+        <w:numPr>
+          <w:ilvl w:val="0"/>
+          <w:numId w:val="5"/>
+        </w:numPr>
+        <w:rPr>
+          <w:b/>
+          <w:bCs/>
+          <w:color w:val="0070C0"/>
+          <w:sz w:val="28"/>
+          <w:szCs w:val="28"/>
+        </w:rPr>
+      </w:pPr>
+      <w:r>
+        <w:rPr>
+          <w:b/>
+          <w:bCs/>
+          <w:color w:val="0070C0"/>
+          <w:sz w:val="28"/>
+          <w:szCs w:val="28"/>
+        </w:rPr>
+        <w:t>Deleting unnecessary branch</w:t>
+      </w:r>
+    </w:p>
+    <w:p>
+      <w:pPr>
+        <w:ind w:left="360"/>
+        <w:rPr>
+          <w:b/>
+          <w:bCs/>
+          <w:color w:val="0070C0"/>
+          <w:sz w:val="28"/>
+          <w:szCs w:val="28"/>
+        </w:rPr>
+      </w:pPr>
+      <w:r>
+        <w:rPr>
+          <w:noProof/>
+        </w:rPr>
+        <w:drawing>
+          <wp:inline distT="0" distB="0" distL="0" distR="0" wp14:anchorId="58BB9E46" wp14:editId="58BFC363">
+            <wp:extent cx="5943600" cy="1001395"/>
+            <wp:effectExtent l="0" t="0" r="0" b="8255"/>
+            <wp:docPr id="30" name="Picture 30"/>
+            <wp:cNvGraphicFramePr>
+              <a:graphicFrameLocks xmlns:a="http://schemas.openxmlformats.org/drawingml/2006/main" noChangeAspect="1"/>
+            </wp:cNvGraphicFramePr>
+            <a:graphic xmlns:a="http://schemas.openxmlformats.org/drawingml/2006/main">
+              <a:graphicData uri="http://schemas.openxmlformats.org/drawingml/2006/picture">
+                <pic:pic xmlns:pic="http://schemas.openxmlformats.org/drawingml/2006/picture">
+                  <pic:nvPicPr>
+                    <pic:cNvPr id="1" name=""/>
+                    <pic:cNvPicPr/>
+                  </pic:nvPicPr>
+                  <pic:blipFill>
+                    <a:blip r:embed="rId33"/>
+                    <a:stretch>
+                      <a:fillRect/>
+                    </a:stretch>
+                  </pic:blipFill>
+                  <pic:spPr>
+                    <a:xfrm>
+                      <a:off x="0" y="0"/>
+                      <a:ext cx="5943600" cy="1001395"/>
+                    </a:xfrm>
+                    <a:prstGeom prst="rect">
+                      <a:avLst/>
+                    </a:prstGeom>
+                  </pic:spPr>
+                </pic:pic>
+              </a:graphicData>
+            </a:graphic>
+          </wp:inline>
+        </w:drawing>
+      </w:r>
+      <w:r>
+        <w:rPr>
+          <w:b/>
+          <w:bCs/>
+          <w:color w:val="0070C0"/>
+          <w:sz w:val="28"/>
+          <w:szCs w:val="28"/>
+        </w:rPr>
+        <w:t xml:space="preserve"> </w:t>
+      </w:r>
+    </w:p>
+    <w:p>
+      <w:pPr>
+        <w:ind w:left="360"/>
+        <w:rPr>
+          <w:b/>
+          <w:bCs/>
+          <w:color w:val="0070C0"/>
+          <w:sz w:val="28"/>
+          <w:szCs w:val="28"/>
+        </w:rPr>
+      </w:pPr>
+    </w:p>
     <w:sectPr>
       <w:pgSz w:w="12240" w:h="15840"/>
       <w:pgMar w:top="1440" w:right="1440" w:bottom="1440" w:left="1440" w:header="720" w:footer="720" w:gutter="0"/>
@@ -2038,9 +2857,235 @@
 <file path=word/numbering.xml><?xml version="1.0" encoding="utf-8"?>
 <w:numbering xmlns:wpc="http://schemas.microsoft.com/office/word/2010/wordprocessingCanvas" xmlns:cx="http://schemas.microsoft.com/office/drawing/2014/chartex" xmlns:cx1="http://schemas.microsoft.com/office/drawing/2015/9/8/chartex" xmlns:cx2="http://schemas.microsoft.com/office/drawing/2015/10/21/chartex" xmlns:cx3="http://schemas.microsoft.com/office/drawing/2016/5/9/chartex" xmlns:cx4="http://schemas.microsoft.com/office/drawing/2016/5/10/chartex" xmlns:cx5="http://schemas.microsoft.com/office/drawing/2016/5/11/chartex" xmlns:cx6="http://schemas.microsoft.com/office/drawing/2016/5/12/chartex" xmlns:cx7="http://schemas.microsoft.com/office/drawing/2016/5/13/chartex" xmlns:cx8="http://schemas.microsoft.com/office/drawing/2016/5/14/chartex" xmlns:mc="http://schemas.openxmlformats.org/markup-compatibility/2006" xmlns:aink="http://schemas.microsoft.com/office/drawing/2016/ink" xmlns:am3d="http://schemas.microsoft.com/office/drawing/2017/model3d" xmlns:o="urn:schemas-microsoft-com:office:office" xmlns:r="http://schemas.openxmlformats.org/officeDocument/2006/relationships" xmlns:m="http://schemas.openxmlformats.org/officeDocument/2006/math" xmlns:v="urn:schemas-microsoft-com:vml" xmlns:wp14="http://schemas.microsoft.com/office/word/2010/wordprocessingDrawing" xmlns:wp="http://schemas.openxmlformats.org/drawingml/2006/wordprocessingDrawing" xmlns:w10="urn:schemas-microsoft-com:office:word" xmlns:w="http://schemas.openxmlformats.org/wordprocessingml/2006/main" xmlns:w14="http://schemas.microsoft.com/office/word/2010/wordml" xmlns:w15="http://schemas.microsoft.com/office/word/2012/wordml" xmlns:w16cex="http://schemas.microsoft.com/office/word/2018/wordml/cex" xmlns:w16cid="http://schemas.microsoft.com/office/word/2016/wordml/cid" xmlns:w16="http://schemas.microsoft.com/office/word/2018/wordml" xmlns:w16se="http://schemas.microsoft.com/office/word/2015/wordml/symex" xmlns:wpg="http://schemas.microsoft.com/office/word/2010/wordprocessingGroup" xmlns:wpi="http://schemas.microsoft.com/office/word/2010/wordprocessingInk" xmlns:wne="http://schemas.microsoft.com/office/word/2006/wordml" xmlns:wps="http://schemas.microsoft.com/office/word/2010/wordprocessingShape" mc:Ignorable="w14 w15 w16se w16cid w16 w16cex wp14">
   <w:abstractNum w:abstractNumId="0" w15:restartNumberingAfterBreak="0">
+    <w:nsid w:val="1EB952CA"/>
+    <w:multiLevelType w:val="hybridMultilevel"/>
+    <w:tmpl w:val="C414AB60"/>
+    <w:lvl w:ilvl="0" w:tplc="04090001">
+      <w:start w:val="1"/>
+      <w:numFmt w:val="bullet"/>
+      <w:lvlText w:val=""/>
+      <w:lvlJc w:val="left"/>
+      <w:pPr>
+        <w:ind w:left="1080" w:hanging="360"/>
+      </w:pPr>
+      <w:rPr>
+        <w:rFonts w:ascii="Symbol" w:hAnsi="Symbol" w:hint="default"/>
+      </w:rPr>
+    </w:lvl>
+    <w:lvl w:ilvl="1" w:tplc="04090003" w:tentative="1">
+      <w:start w:val="1"/>
+      <w:numFmt w:val="bullet"/>
+      <w:lvlText w:val="o"/>
+      <w:lvlJc w:val="left"/>
+      <w:pPr>
+        <w:ind w:left="1800" w:hanging="360"/>
+      </w:pPr>
+      <w:rPr>
+        <w:rFonts w:ascii="Courier New" w:hAnsi="Courier New" w:cs="Courier New" w:hint="default"/>
+      </w:rPr>
+    </w:lvl>
+    <w:lvl w:ilvl="2" w:tplc="04090005" w:tentative="1">
+      <w:start w:val="1"/>
+      <w:numFmt w:val="bullet"/>
+      <w:lvlText w:val=""/>
+      <w:lvlJc w:val="left"/>
+      <w:pPr>
+        <w:ind w:left="2520" w:hanging="360"/>
+      </w:pPr>
+      <w:rPr>
+        <w:rFonts w:ascii="Wingdings" w:hAnsi="Wingdings" w:hint="default"/>
+      </w:rPr>
+    </w:lvl>
+    <w:lvl w:ilvl="3" w:tplc="04090001" w:tentative="1">
+      <w:start w:val="1"/>
+      <w:numFmt w:val="bullet"/>
+      <w:lvlText w:val=""/>
+      <w:lvlJc w:val="left"/>
+      <w:pPr>
+        <w:ind w:left="3240" w:hanging="360"/>
+      </w:pPr>
+      <w:rPr>
+        <w:rFonts w:ascii="Symbol" w:hAnsi="Symbol" w:hint="default"/>
+      </w:rPr>
+    </w:lvl>
+    <w:lvl w:ilvl="4" w:tplc="04090003" w:tentative="1">
+      <w:start w:val="1"/>
+      <w:numFmt w:val="bullet"/>
+      <w:lvlText w:val="o"/>
+      <w:lvlJc w:val="left"/>
+      <w:pPr>
+        <w:ind w:left="3960" w:hanging="360"/>
+      </w:pPr>
+      <w:rPr>
+        <w:rFonts w:ascii="Courier New" w:hAnsi="Courier New" w:cs="Courier New" w:hint="default"/>
+      </w:rPr>
+    </w:lvl>
+    <w:lvl w:ilvl="5" w:tplc="04090005" w:tentative="1">
+      <w:start w:val="1"/>
+      <w:numFmt w:val="bullet"/>
+      <w:lvlText w:val=""/>
+      <w:lvlJc w:val="left"/>
+      <w:pPr>
+        <w:ind w:left="4680" w:hanging="360"/>
+      </w:pPr>
+      <w:rPr>
+        <w:rFonts w:ascii="Wingdings" w:hAnsi="Wingdings" w:hint="default"/>
+      </w:rPr>
+    </w:lvl>
+    <w:lvl w:ilvl="6" w:tplc="04090001" w:tentative="1">
+      <w:start w:val="1"/>
+      <w:numFmt w:val="bullet"/>
+      <w:lvlText w:val=""/>
+      <w:lvlJc w:val="left"/>
+      <w:pPr>
+        <w:ind w:left="5400" w:hanging="360"/>
+      </w:pPr>
+      <w:rPr>
+        <w:rFonts w:ascii="Symbol" w:hAnsi="Symbol" w:hint="default"/>
+      </w:rPr>
+    </w:lvl>
+    <w:lvl w:ilvl="7" w:tplc="04090003" w:tentative="1">
+      <w:start w:val="1"/>
+      <w:numFmt w:val="bullet"/>
+      <w:lvlText w:val="o"/>
+      <w:lvlJc w:val="left"/>
+      <w:pPr>
+        <w:ind w:left="6120" w:hanging="360"/>
+      </w:pPr>
+      <w:rPr>
+        <w:rFonts w:ascii="Courier New" w:hAnsi="Courier New" w:cs="Courier New" w:hint="default"/>
+      </w:rPr>
+    </w:lvl>
+    <w:lvl w:ilvl="8" w:tplc="04090005" w:tentative="1">
+      <w:start w:val="1"/>
+      <w:numFmt w:val="bullet"/>
+      <w:lvlText w:val=""/>
+      <w:lvlJc w:val="left"/>
+      <w:pPr>
+        <w:ind w:left="6840" w:hanging="360"/>
+      </w:pPr>
+      <w:rPr>
+        <w:rFonts w:ascii="Wingdings" w:hAnsi="Wingdings" w:hint="default"/>
+      </w:rPr>
+    </w:lvl>
+  </w:abstractNum>
+  <w:abstractNum w:abstractNumId="1" w15:restartNumberingAfterBreak="0">
+    <w:nsid w:val="452D19AB"/>
+    <w:multiLevelType w:val="hybridMultilevel"/>
+    <w:tmpl w:val="EC90D378"/>
+    <w:lvl w:ilvl="0" w:tplc="04090001">
+      <w:start w:val="1"/>
+      <w:numFmt w:val="bullet"/>
+      <w:lvlText w:val=""/>
+      <w:lvlJc w:val="left"/>
+      <w:pPr>
+        <w:ind w:left="720" w:hanging="360"/>
+      </w:pPr>
+      <w:rPr>
+        <w:rFonts w:ascii="Symbol" w:hAnsi="Symbol" w:hint="default"/>
+      </w:rPr>
+    </w:lvl>
+    <w:lvl w:ilvl="1" w:tplc="04090003" w:tentative="1">
+      <w:start w:val="1"/>
+      <w:numFmt w:val="bullet"/>
+      <w:lvlText w:val="o"/>
+      <w:lvlJc w:val="left"/>
+      <w:pPr>
+        <w:ind w:left="1440" w:hanging="360"/>
+      </w:pPr>
+      <w:rPr>
+        <w:rFonts w:ascii="Courier New" w:hAnsi="Courier New" w:cs="Courier New" w:hint="default"/>
+      </w:rPr>
+    </w:lvl>
+    <w:lvl w:ilvl="2" w:tplc="04090005" w:tentative="1">
+      <w:start w:val="1"/>
+      <w:numFmt w:val="bullet"/>
+      <w:lvlText w:val=""/>
+      <w:lvlJc w:val="left"/>
+      <w:pPr>
+        <w:ind w:left="2160" w:hanging="360"/>
+      </w:pPr>
+      <w:rPr>
+        <w:rFonts w:ascii="Wingdings" w:hAnsi="Wingdings" w:hint="default"/>
+      </w:rPr>
+    </w:lvl>
+    <w:lvl w:ilvl="3" w:tplc="04090001" w:tentative="1">
+      <w:start w:val="1"/>
+      <w:numFmt w:val="bullet"/>
+      <w:lvlText w:val=""/>
+      <w:lvlJc w:val="left"/>
+      <w:pPr>
+        <w:ind w:left="2880" w:hanging="360"/>
+      </w:pPr>
+      <w:rPr>
+        <w:rFonts w:ascii="Symbol" w:hAnsi="Symbol" w:hint="default"/>
+      </w:rPr>
+    </w:lvl>
+    <w:lvl w:ilvl="4" w:tplc="04090003" w:tentative="1">
+      <w:start w:val="1"/>
+      <w:numFmt w:val="bullet"/>
+      <w:lvlText w:val="o"/>
+      <w:lvlJc w:val="left"/>
+      <w:pPr>
+        <w:ind w:left="3600" w:hanging="360"/>
+      </w:pPr>
+      <w:rPr>
+        <w:rFonts w:ascii="Courier New" w:hAnsi="Courier New" w:cs="Courier New" w:hint="default"/>
+      </w:rPr>
+    </w:lvl>
+    <w:lvl w:ilvl="5" w:tplc="04090005" w:tentative="1">
+      <w:start w:val="1"/>
+      <w:numFmt w:val="bullet"/>
+      <w:lvlText w:val=""/>
+      <w:lvlJc w:val="left"/>
+      <w:pPr>
+        <w:ind w:left="4320" w:hanging="360"/>
+      </w:pPr>
+      <w:rPr>
+        <w:rFonts w:ascii="Wingdings" w:hAnsi="Wingdings" w:hint="default"/>
+      </w:rPr>
+    </w:lvl>
+    <w:lvl w:ilvl="6" w:tplc="04090001" w:tentative="1">
+      <w:start w:val="1"/>
+      <w:numFmt w:val="bullet"/>
+      <w:lvlText w:val=""/>
+      <w:lvlJc w:val="left"/>
+      <w:pPr>
+        <w:ind w:left="5040" w:hanging="360"/>
+      </w:pPr>
+      <w:rPr>
+        <w:rFonts w:ascii="Symbol" w:hAnsi="Symbol" w:hint="default"/>
+      </w:rPr>
+    </w:lvl>
+    <w:lvl w:ilvl="7" w:tplc="04090003" w:tentative="1">
+      <w:start w:val="1"/>
+      <w:numFmt w:val="bullet"/>
+      <w:lvlText w:val="o"/>
+      <w:lvlJc w:val="left"/>
+      <w:pPr>
+        <w:ind w:left="5760" w:hanging="360"/>
+      </w:pPr>
+      <w:rPr>
+        <w:rFonts w:ascii="Courier New" w:hAnsi="Courier New" w:cs="Courier New" w:hint="default"/>
+      </w:rPr>
+    </w:lvl>
+    <w:lvl w:ilvl="8" w:tplc="04090005" w:tentative="1">
+      <w:start w:val="1"/>
+      <w:numFmt w:val="bullet"/>
+      <w:lvlText w:val=""/>
+      <w:lvlJc w:val="left"/>
+      <w:pPr>
+        <w:ind w:left="6480" w:hanging="360"/>
+      </w:pPr>
+      <w:rPr>
+        <w:rFonts w:ascii="Wingdings" w:hAnsi="Wingdings" w:hint="default"/>
+      </w:rPr>
+    </w:lvl>
+  </w:abstractNum>
+  <w:abstractNum w:abstractNumId="2" w15:restartNumberingAfterBreak="0">
     <w:nsid w:val="4F2D40E0"/>
     <w:multiLevelType w:val="hybridMultilevel"/>
-    <w:tmpl w:val="681EC74E"/>
+    <w:tmpl w:val="7F2ADE82"/>
     <w:lvl w:ilvl="0" w:tplc="04090001">
       <w:start w:val="1"/>
       <w:numFmt w:val="bullet"/>
@@ -2150,10 +3195,10 @@
       </w:rPr>
     </w:lvl>
   </w:abstractNum>
-  <w:abstractNum w:abstractNumId="1" w15:restartNumberingAfterBreak="0">
+  <w:abstractNum w:abstractNumId="3" w15:restartNumberingAfterBreak="0">
     <w:nsid w:val="4F680173"/>
     <w:multiLevelType w:val="hybridMultilevel"/>
-    <w:tmpl w:val="2DDCD30A"/>
+    <w:tmpl w:val="0074DC04"/>
     <w:lvl w:ilvl="0" w:tplc="04090001">
       <w:start w:val="1"/>
       <w:numFmt w:val="bullet"/>
@@ -2263,7 +3308,7 @@
       </w:rPr>
     </w:lvl>
   </w:abstractNum>
-  <w:abstractNum w:abstractNumId="2" w15:restartNumberingAfterBreak="0">
+  <w:abstractNum w:abstractNumId="4" w15:restartNumberingAfterBreak="0">
     <w:nsid w:val="58C13737"/>
     <w:multiLevelType w:val="hybridMultilevel"/>
     <w:tmpl w:val="08227B1A"/>
@@ -2377,13 +3422,19 @@
     </w:lvl>
   </w:abstractNum>
   <w:num w:numId="1">
-    <w:abstractNumId w:val="1"/>
+    <w:abstractNumId w:val="3"/>
   </w:num>
   <w:num w:numId="2">
+    <w:abstractNumId w:val="4"/>
+  </w:num>
+  <w:num w:numId="3">
     <w:abstractNumId w:val="2"/>
   </w:num>
-  <w:num w:numId="3">
+  <w:num w:numId="4">
     <w:abstractNumId w:val="0"/>
+  </w:num>
+  <w:num w:numId="5">
+    <w:abstractNumId w:val="1"/>
   </w:num>
 </w:numbering>
 </file>

</xml_diff>